<commit_message>
update oauth provider list
</commit_message>
<xml_diff>
--- a/3/Прикладные информационные технологии/Список провайдеров.docx
+++ b/3/Прикладные информационные технологии/Список провайдеров.docx
@@ -58,13 +58,13 @@
         <w:tblLook w:val="04A0" w:firstRow="1" w:lastRow="0" w:firstColumn="1" w:lastColumn="0" w:noHBand="0" w:noVBand="1"/>
       </w:tblPr>
       <w:tblGrid>
-        <w:gridCol w:w="4672"/>
-        <w:gridCol w:w="4673"/>
+        <w:gridCol w:w="1030"/>
+        <w:gridCol w:w="8315"/>
       </w:tblGrid>
       <w:tr>
         <w:tc>
           <w:tcPr>
-            <w:tcW w:w="4672" w:type="dxa"/>
+            <w:tcW w:w="1696" w:type="dxa"/>
           </w:tcPr>
           <w:p>
             <w:r>
@@ -74,7 +74,7 @@
         </w:tc>
         <w:tc>
           <w:tcPr>
-            <w:tcW w:w="4673" w:type="dxa"/>
+            <w:tcW w:w="7649" w:type="dxa"/>
           </w:tcPr>
           <w:p>
             <w:r>
@@ -86,7 +86,7 @@
       <w:tr>
         <w:tc>
           <w:tcPr>
-            <w:tcW w:w="4672" w:type="dxa"/>
+            <w:tcW w:w="1696" w:type="dxa"/>
           </w:tcPr>
           <w:p>
             <w:pPr>
@@ -104,15 +104,58 @@
         </w:tc>
         <w:tc>
           <w:tcPr>
-            <w:tcW w:w="4673" w:type="dxa"/>
+            <w:tcW w:w="7649" w:type="dxa"/>
           </w:tcPr>
-          <w:p/>
+          <w:p>
+            <w:pPr>
+              <w:rPr>
+                <w:lang w:val="en-US"/>
+              </w:rPr>
+            </w:pPr>
+            <w:r>
+              <w:rPr>
+                <w:lang w:val="en-US"/>
+              </w:rPr>
+              <w:t xml:space="preserve">API Libraries - </w:t>
+            </w:r>
+            <w:hyperlink r:id="rId5" w:history="1">
+              <w:r>
+                <w:rPr>
+                  <w:rStyle w:val="a4"/>
+                  <w:lang w:val="en-US"/>
+                </w:rPr>
+                <w:t>https://developers.google.com/api-client-library?hl=ru</w:t>
+              </w:r>
+            </w:hyperlink>
+          </w:p>
+          <w:p>
+            <w:pPr>
+              <w:rPr>
+                <w:lang w:val="en-US"/>
+              </w:rPr>
+            </w:pPr>
+            <w:r>
+              <w:rPr>
+                <w:lang w:val="en-US"/>
+              </w:rPr>
+              <w:t xml:space="preserve">Identity - </w:t>
+            </w:r>
+            <w:hyperlink r:id="rId6" w:history="1">
+              <w:r>
+                <w:rPr>
+                  <w:rStyle w:val="a4"/>
+                  <w:lang w:val="en-US"/>
+                </w:rPr>
+                <w:t>https://developers.google.com/identity/protocols/oauth2</w:t>
+              </w:r>
+            </w:hyperlink>
+          </w:p>
         </w:tc>
       </w:tr>
       <w:tr>
         <w:tc>
           <w:tcPr>
-            <w:tcW w:w="4672" w:type="dxa"/>
+            <w:tcW w:w="1696" w:type="dxa"/>
           </w:tcPr>
           <w:p>
             <w:pPr>
@@ -130,69 +173,275 @@
         </w:tc>
         <w:tc>
           <w:tcPr>
-            <w:tcW w:w="4673" w:type="dxa"/>
+            <w:tcW w:w="7649" w:type="dxa"/>
           </w:tcPr>
-          <w:p/>
+          <w:p>
+            <w:pPr>
+              <w:rPr>
+                <w:lang w:val="en-US"/>
+              </w:rPr>
+            </w:pPr>
+            <w:r>
+              <w:rPr>
+                <w:lang w:val="en-US"/>
+              </w:rPr>
+              <w:t>Authentication</w:t>
+            </w:r>
+            <w:r>
+              <w:rPr>
+                <w:lang w:val="en-US"/>
+              </w:rPr>
+              <w:t xml:space="preserve"> - </w:t>
+            </w:r>
+            <w:hyperlink r:id="rId7" w:history="1">
+              <w:r>
+                <w:rPr>
+                  <w:rStyle w:val="a4"/>
+                  <w:lang w:val="en-US"/>
+                </w:rPr>
+                <w:t>https://developer.apple.com/documentation/businesschatapi/messages_sent/interactive_messages/authentication</w:t>
+              </w:r>
+            </w:hyperlink>
+          </w:p>
+          <w:p>
+            <w:pPr>
+              <w:rPr>
+                <w:lang w:val="en-US"/>
+              </w:rPr>
+            </w:pPr>
+            <w:r>
+              <w:rPr>
+                <w:lang w:val="en-US"/>
+              </w:rPr>
+              <w:t xml:space="preserve">Developers </w:t>
+            </w:r>
+            <w:r>
+              <w:rPr>
+                <w:lang w:val="en-US"/>
+              </w:rPr>
+              <w:t xml:space="preserve">Apple - </w:t>
+            </w:r>
+            <w:hyperlink r:id="rId8" w:history="1">
+              <w:r>
+                <w:rPr>
+                  <w:rStyle w:val="a4"/>
+                  <w:lang w:val="en-US"/>
+                </w:rPr>
+                <w:t>https://developer.apple.com/documentation/businesschatapi/authenticaterequestbody/authenticate/oauth2</w:t>
+              </w:r>
+            </w:hyperlink>
+          </w:p>
+          <w:p>
+            <w:pPr>
+              <w:rPr>
+                <w:lang w:val="en-US"/>
+              </w:rPr>
+            </w:pPr>
+          </w:p>
         </w:tc>
       </w:tr>
       <w:tr>
         <w:tc>
           <w:tcPr>
-            <w:tcW w:w="4672" w:type="dxa"/>
+            <w:tcW w:w="1696" w:type="dxa"/>
           </w:tcPr>
-          <w:p/>
+          <w:p>
+            <w:pPr>
+              <w:rPr>
+                <w:lang w:val="en-US"/>
+              </w:rPr>
+            </w:pPr>
+            <w:r>
+              <w:rPr>
+                <w:lang w:val="en-US"/>
+              </w:rPr>
+              <w:t>Facebook</w:t>
+            </w:r>
+          </w:p>
         </w:tc>
         <w:tc>
           <w:tcPr>
-            <w:tcW w:w="4673" w:type="dxa"/>
+            <w:tcW w:w="7649" w:type="dxa"/>
           </w:tcPr>
-          <w:p/>
+          <w:p>
+            <w:pPr>
+              <w:rPr>
+                <w:lang w:val="en-US"/>
+              </w:rPr>
+            </w:pPr>
+            <w:r>
+              <w:rPr>
+                <w:lang w:val="en-US"/>
+              </w:rPr>
+              <w:t xml:space="preserve">Developers Facebook - </w:t>
+            </w:r>
+            <w:hyperlink r:id="rId9" w:history="1">
+              <w:r>
+                <w:rPr>
+                  <w:rStyle w:val="a4"/>
+                  <w:lang w:val="en-US"/>
+                </w:rPr>
+                <w:t>https://developers.facebook.com/docs/facebook-login/advanced</w:t>
+              </w:r>
+            </w:hyperlink>
+          </w:p>
+          <w:p>
+            <w:pPr>
+              <w:rPr>
+                <w:lang w:val="en-US"/>
+              </w:rPr>
+            </w:pPr>
+          </w:p>
         </w:tc>
       </w:tr>
       <w:tr>
         <w:tc>
           <w:tcPr>
-            <w:tcW w:w="4672" w:type="dxa"/>
+            <w:tcW w:w="1696" w:type="dxa"/>
           </w:tcPr>
-          <w:p/>
+          <w:p>
+            <w:r>
+              <w:t>Яндекс</w:t>
+            </w:r>
+          </w:p>
         </w:tc>
         <w:tc>
           <w:tcPr>
-            <w:tcW w:w="4673" w:type="dxa"/>
+            <w:tcW w:w="7649" w:type="dxa"/>
           </w:tcPr>
-          <w:p/>
+          <w:p>
+            <w:r>
+              <w:t xml:space="preserve">Документация разработчикам - </w:t>
+            </w:r>
+            <w:hyperlink r:id="rId10" w:history="1">
+              <w:r>
+                <w:rPr>
+                  <w:rStyle w:val="a4"/>
+                </w:rPr>
+                <w:t>https://yandex.ru/dev/oauth/</w:t>
+              </w:r>
+            </w:hyperlink>
+          </w:p>
         </w:tc>
       </w:tr>
       <w:tr>
         <w:tc>
           <w:tcPr>
-            <w:tcW w:w="4672" w:type="dxa"/>
+            <w:tcW w:w="1696" w:type="dxa"/>
           </w:tcPr>
-          <w:p/>
+          <w:p>
+            <w:pPr>
+              <w:rPr>
+                <w:lang w:val="en-US"/>
+              </w:rPr>
+            </w:pPr>
+            <w:r>
+              <w:rPr>
+                <w:lang w:val="en-US"/>
+              </w:rPr>
+              <w:t>Mail.ru</w:t>
+            </w:r>
+          </w:p>
         </w:tc>
         <w:tc>
           <w:tcPr>
-            <w:tcW w:w="4673" w:type="dxa"/>
+            <w:tcW w:w="7649" w:type="dxa"/>
           </w:tcPr>
-          <w:p/>
+          <w:p>
+            <w:r>
+              <w:t xml:space="preserve">Документация </w:t>
+            </w:r>
+            <w:proofErr w:type="spellStart"/>
+            <w:r>
+              <w:rPr>
+                <w:lang w:val="en-US"/>
+              </w:rPr>
+              <w:t>api</w:t>
+            </w:r>
+            <w:proofErr w:type="spellEnd"/>
+            <w:r>
+              <w:t xml:space="preserve"> - </w:t>
+            </w:r>
+            <w:hyperlink r:id="rId11" w:history="1">
+              <w:r>
+                <w:rPr>
+                  <w:rStyle w:val="a4"/>
+                </w:rPr>
+                <w:t>https://api.mail.ru/docs/guides/oauth/</w:t>
+              </w:r>
+            </w:hyperlink>
+          </w:p>
         </w:tc>
       </w:tr>
       <w:tr>
         <w:tc>
           <w:tcPr>
-            <w:tcW w:w="4672" w:type="dxa"/>
+            <w:tcW w:w="1696" w:type="dxa"/>
           </w:tcPr>
-          <w:p/>
+          <w:p>
+            <w:r>
+              <w:t>ВКонтакте</w:t>
+            </w:r>
+          </w:p>
         </w:tc>
         <w:tc>
           <w:tcPr>
-            <w:tcW w:w="4673" w:type="dxa"/>
+            <w:tcW w:w="7649" w:type="dxa"/>
           </w:tcPr>
-          <w:p/>
+          <w:p>
+            <w:pPr>
+              <w:rPr>
+                <w:lang w:val="en-US"/>
+              </w:rPr>
+            </w:pPr>
+            <w:proofErr w:type="spellStart"/>
+            <w:r>
+              <w:rPr>
+                <w:lang w:val="en-US"/>
+              </w:rPr>
+              <w:t>Vk</w:t>
+            </w:r>
+            <w:proofErr w:type="spellEnd"/>
+            <w:r>
+              <w:rPr>
+                <w:lang w:val="en-US"/>
+              </w:rPr>
+              <w:t xml:space="preserve"> developers documentation </w:t>
+            </w:r>
+            <w:proofErr w:type="spellStart"/>
+            <w:r>
+              <w:rPr>
+                <w:lang w:val="en-US"/>
+              </w:rPr>
+              <w:t>api</w:t>
+            </w:r>
+            <w:proofErr w:type="spellEnd"/>
+            <w:r>
+              <w:rPr>
+                <w:lang w:val="en-US"/>
+              </w:rPr>
+              <w:t xml:space="preserve"> </w:t>
+            </w:r>
+            <w:hyperlink r:id="rId12" w:history="1">
+              <w:r>
+                <w:rPr>
+                  <w:rStyle w:val="a4"/>
+                  <w:lang w:val="en-US"/>
+                </w:rPr>
+                <w:t>https://vk.com/dev/authentication</w:t>
+              </w:r>
+            </w:hyperlink>
+          </w:p>
         </w:tc>
       </w:tr>
     </w:tbl>
-    <w:p/>
+    <w:p>
+      <w:pPr>
+        <w:rPr>
+          <w:lang w:val="en-US"/>
+        </w:rPr>
+      </w:pPr>
+    </w:p>
     <w:sectPr>
       <w:pgSz w:w="11906" w:h="16838"/>
       <w:pgMar w:top="1134" w:right="850" w:bottom="1134" w:left="1701" w:header="708" w:footer="708" w:gutter="0"/>
@@ -201,6 +450,126 @@
     </w:sectPr>
   </w:body>
 </w:document>
+</file>
+
+<file path=word/numbering.xml><?xml version="1.0" encoding="utf-8"?>
+<w:numbering xmlns:wpc="http://schemas.microsoft.com/office/word/2010/wordprocessingCanvas" xmlns:cx="http://schemas.microsoft.com/office/drawing/2014/chartex" xmlns:cx1="http://schemas.microsoft.com/office/drawing/2015/9/8/chartex" xmlns:cx2="http://schemas.microsoft.com/office/drawing/2015/10/21/chartex" xmlns:cx3="http://schemas.microsoft.com/office/drawing/2016/5/9/chartex" xmlns:cx4="http://schemas.microsoft.com/office/drawing/2016/5/10/chartex" xmlns:cx5="http://schemas.microsoft.com/office/drawing/2016/5/11/chartex" xmlns:cx6="http://schemas.microsoft.com/office/drawing/2016/5/12/chartex" xmlns:cx7="http://schemas.microsoft.com/office/drawing/2016/5/13/chartex" xmlns:cx8="http://schemas.microsoft.com/office/drawing/2016/5/14/chartex" xmlns:mc="http://schemas.openxmlformats.org/markup-compatibility/2006" xmlns:aink="http://schemas.microsoft.com/office/drawing/2016/ink" xmlns:am3d="http://schemas.microsoft.com/office/drawing/2017/model3d" xmlns:o="urn:schemas-microsoft-com:office:office" xmlns:r="http://schemas.openxmlformats.org/officeDocument/2006/relationships" xmlns:m="http://schemas.openxmlformats.org/officeDocument/2006/math" xmlns:v="urn:schemas-microsoft-com:vml" xmlns:wp14="http://schemas.microsoft.com/office/word/2010/wordprocessingDrawing" xmlns:wp="http://schemas.openxmlformats.org/drawingml/2006/wordprocessingDrawing" xmlns:w10="urn:schemas-microsoft-com:office:word" xmlns:w="http://schemas.openxmlformats.org/wordprocessingml/2006/main" xmlns:w14="http://schemas.microsoft.com/office/word/2010/wordml" xmlns:w15="http://schemas.microsoft.com/office/word/2012/wordml" xmlns:w16cex="http://schemas.microsoft.com/office/word/2018/wordml/cex" xmlns:w16cid="http://schemas.microsoft.com/office/word/2016/wordml/cid" xmlns:w16="http://schemas.microsoft.com/office/word/2018/wordml" xmlns:w16sdtdh="http://schemas.microsoft.com/office/word/2020/wordml/sdtdatahash" xmlns:w16se="http://schemas.microsoft.com/office/word/2015/wordml/symex" xmlns:wpg="http://schemas.microsoft.com/office/word/2010/wordprocessingGroup" xmlns:wpi="http://schemas.microsoft.com/office/word/2010/wordprocessingInk" xmlns:wne="http://schemas.microsoft.com/office/word/2006/wordml" xmlns:wps="http://schemas.microsoft.com/office/word/2010/wordprocessingShape" mc:Ignorable="w14 w15 w16se w16cid w16 w16cex w16sdtdh wp14">
+  <w:abstractNum w:abstractNumId="0" w15:restartNumberingAfterBreak="0">
+    <w:nsid w:val="64C47DF2"/>
+    <w:multiLevelType w:val="hybridMultilevel"/>
+    <w:tmpl w:val="25CC5442"/>
+    <w:lvl w:ilvl="0" w:tplc="FA5A05F6">
+      <w:numFmt w:val="bullet"/>
+      <w:lvlText w:val="-"/>
+      <w:lvlJc w:val="left"/>
+      <w:pPr>
+        <w:ind w:left="720" w:hanging="360"/>
+      </w:pPr>
+      <w:rPr>
+        <w:rFonts w:ascii="Calibri" w:eastAsiaTheme="minorHAnsi" w:hAnsi="Calibri" w:cs="Calibri" w:hint="default"/>
+      </w:rPr>
+    </w:lvl>
+    <w:lvl w:ilvl="1" w:tplc="04190003" w:tentative="1">
+      <w:start w:val="1"/>
+      <w:numFmt w:val="bullet"/>
+      <w:lvlText w:val="o"/>
+      <w:lvlJc w:val="left"/>
+      <w:pPr>
+        <w:ind w:left="1440" w:hanging="360"/>
+      </w:pPr>
+      <w:rPr>
+        <w:rFonts w:ascii="Courier New" w:hAnsi="Courier New" w:cs="Courier New" w:hint="default"/>
+      </w:rPr>
+    </w:lvl>
+    <w:lvl w:ilvl="2" w:tplc="04190005" w:tentative="1">
+      <w:start w:val="1"/>
+      <w:numFmt w:val="bullet"/>
+      <w:lvlText w:val=""/>
+      <w:lvlJc w:val="left"/>
+      <w:pPr>
+        <w:ind w:left="2160" w:hanging="360"/>
+      </w:pPr>
+      <w:rPr>
+        <w:rFonts w:ascii="Wingdings" w:hAnsi="Wingdings" w:hint="default"/>
+      </w:rPr>
+    </w:lvl>
+    <w:lvl w:ilvl="3" w:tplc="04190001" w:tentative="1">
+      <w:start w:val="1"/>
+      <w:numFmt w:val="bullet"/>
+      <w:lvlText w:val=""/>
+      <w:lvlJc w:val="left"/>
+      <w:pPr>
+        <w:ind w:left="2880" w:hanging="360"/>
+      </w:pPr>
+      <w:rPr>
+        <w:rFonts w:ascii="Symbol" w:hAnsi="Symbol" w:hint="default"/>
+      </w:rPr>
+    </w:lvl>
+    <w:lvl w:ilvl="4" w:tplc="04190003" w:tentative="1">
+      <w:start w:val="1"/>
+      <w:numFmt w:val="bullet"/>
+      <w:lvlText w:val="o"/>
+      <w:lvlJc w:val="left"/>
+      <w:pPr>
+        <w:ind w:left="3600" w:hanging="360"/>
+      </w:pPr>
+      <w:rPr>
+        <w:rFonts w:ascii="Courier New" w:hAnsi="Courier New" w:cs="Courier New" w:hint="default"/>
+      </w:rPr>
+    </w:lvl>
+    <w:lvl w:ilvl="5" w:tplc="04190005" w:tentative="1">
+      <w:start w:val="1"/>
+      <w:numFmt w:val="bullet"/>
+      <w:lvlText w:val=""/>
+      <w:lvlJc w:val="left"/>
+      <w:pPr>
+        <w:ind w:left="4320" w:hanging="360"/>
+      </w:pPr>
+      <w:rPr>
+        <w:rFonts w:ascii="Wingdings" w:hAnsi="Wingdings" w:hint="default"/>
+      </w:rPr>
+    </w:lvl>
+    <w:lvl w:ilvl="6" w:tplc="04190001" w:tentative="1">
+      <w:start w:val="1"/>
+      <w:numFmt w:val="bullet"/>
+      <w:lvlText w:val=""/>
+      <w:lvlJc w:val="left"/>
+      <w:pPr>
+        <w:ind w:left="5040" w:hanging="360"/>
+      </w:pPr>
+      <w:rPr>
+        <w:rFonts w:ascii="Symbol" w:hAnsi="Symbol" w:hint="default"/>
+      </w:rPr>
+    </w:lvl>
+    <w:lvl w:ilvl="7" w:tplc="04190003" w:tentative="1">
+      <w:start w:val="1"/>
+      <w:numFmt w:val="bullet"/>
+      <w:lvlText w:val="o"/>
+      <w:lvlJc w:val="left"/>
+      <w:pPr>
+        <w:ind w:left="5760" w:hanging="360"/>
+      </w:pPr>
+      <w:rPr>
+        <w:rFonts w:ascii="Courier New" w:hAnsi="Courier New" w:cs="Courier New" w:hint="default"/>
+      </w:rPr>
+    </w:lvl>
+    <w:lvl w:ilvl="8" w:tplc="04190005" w:tentative="1">
+      <w:start w:val="1"/>
+      <w:numFmt w:val="bullet"/>
+      <w:lvlText w:val=""/>
+      <w:lvlJc w:val="left"/>
+      <w:pPr>
+        <w:ind w:left="6480" w:hanging="360"/>
+      </w:pPr>
+      <w:rPr>
+        <w:rFonts w:ascii="Wingdings" w:hAnsi="Wingdings" w:hint="default"/>
+      </w:rPr>
+    </w:lvl>
+  </w:abstractNum>
+  <w:num w:numId="1">
+    <w:abstractNumId w:val="0"/>
+  </w:num>
+</w:numbering>
 </file>
 
 <file path=word/styles.xml><?xml version="1.0" encoding="utf-8"?>
@@ -648,6 +1017,40 @@
       </w:tblBorders>
     </w:tblPr>
   </w:style>
+  <w:style w:type="character" w:styleId="a4">
+    <w:name w:val="Hyperlink"/>
+    <w:basedOn w:val="a0"/>
+    <w:uiPriority w:val="99"/>
+    <w:unhideWhenUsed/>
+    <w:rsid w:val="006375F2"/>
+    <w:rPr>
+      <w:color w:val="0563C1" w:themeColor="hyperlink"/>
+      <w:u w:val="single"/>
+    </w:rPr>
+  </w:style>
+  <w:style w:type="character" w:styleId="a5">
+    <w:name w:val="Unresolved Mention"/>
+    <w:basedOn w:val="a0"/>
+    <w:uiPriority w:val="99"/>
+    <w:semiHidden/>
+    <w:unhideWhenUsed/>
+    <w:rsid w:val="006375F2"/>
+    <w:rPr>
+      <w:color w:val="605E5C"/>
+      <w:shd w:val="clear" w:color="auto" w:fill="E1DFDD"/>
+    </w:rPr>
+  </w:style>
+  <w:style w:type="paragraph" w:styleId="a6">
+    <w:name w:val="List Paragraph"/>
+    <w:basedOn w:val="a"/>
+    <w:uiPriority w:val="34"/>
+    <w:qFormat/>
+    <w:rsid w:val="00835803"/>
+    <w:pPr>
+      <w:ind w:left="720"/>
+      <w:contextualSpacing/>
+    </w:pPr>
+  </w:style>
 </w:styles>
 </file>
 

</xml_diff>